<commit_message>
made changes to phrasing of documentation
</commit_message>
<xml_diff>
--- a/Docs/ATOMSRequirementsv0.4.docx
+++ b/Docs/ATOMSRequirementsv0.4.docx
@@ -2958,7 +2958,13 @@
         </w:numPr>
       </w:pPr>
       <w:r>
-        <w:t>Account Switching: The user shall have the ability to switch the user account through an option in the options menu</w:t>
+        <w:t xml:space="preserve">Account Switching: The user </w:t>
+      </w:r>
+      <w:r>
+        <w:t>may</w:t>
+      </w:r>
+      <w:r>
+        <w:t xml:space="preserve"> have the ability to switch the user account through an option in the options menu</w:t>
       </w:r>
     </w:p>
     <w:p>
@@ -2970,7 +2976,30 @@
         </w:numPr>
       </w:pPr>
       <w:r>
-        <w:t>Data Backup: All calendar changes will be applied to the user’s Google calendar data. If the user chooses to undo their changes, they may undo the previous added event or go back to their original calendar import.</w:t>
+        <w:t xml:space="preserve">Data Backup: All calendar changes </w:t>
+      </w:r>
+      <w:r>
+        <w:t>shall</w:t>
+      </w:r>
+      <w:r>
+        <w:t xml:space="preserve"> be applied to the user’s Google calendar data. If the user chooses to undo their changes, the</w:t>
+      </w:r>
+      <w:r>
+        <w:t xml:space="preserve"> user</w:t>
+      </w:r>
+      <w:r>
+        <w:t xml:space="preserve"> may</w:t>
+      </w:r>
+      <w:r>
+        <w:t xml:space="preserve"> have the ability to</w:t>
+      </w:r>
+      <w:r>
+        <w:t xml:space="preserve"> undo the previous added event or go back to their original calendar import</w:t>
+      </w:r>
+      <w:bookmarkStart w:id="11" w:name="_GoBack"/>
+      <w:bookmarkEnd w:id="11"/>
+      <w:r>
+        <w:t>.</w:t>
       </w:r>
     </w:p>
     <w:p/>
@@ -2987,8 +3016,8 @@
       <w:pPr>
         <w:pStyle w:val="Heading2"/>
       </w:pPr>
-      <w:bookmarkStart w:id="11" w:name="_2.3_User_Classes"/>
-      <w:bookmarkEnd w:id="11"/>
+      <w:bookmarkStart w:id="12" w:name="_2.3_User_Classes"/>
+      <w:bookmarkEnd w:id="12"/>
       <w:r>
         <w:lastRenderedPageBreak/>
         <w:t>2.3 User Classes and Characteristics</w:t>
@@ -3132,8 +3161,8 @@
       <w:pPr>
         <w:pStyle w:val="Heading2"/>
       </w:pPr>
-      <w:bookmarkStart w:id="12" w:name="_2.4_Operating_Environment"/>
-      <w:bookmarkEnd w:id="12"/>
+      <w:bookmarkStart w:id="13" w:name="_2.4_Operating_Environment"/>
+      <w:bookmarkEnd w:id="13"/>
       <w:r>
         <w:t>2.4 Operating Environment</w:t>
       </w:r>
@@ -3155,8 +3184,8 @@
       <w:pPr>
         <w:pStyle w:val="Heading2"/>
       </w:pPr>
-      <w:bookmarkStart w:id="13" w:name="_2.5_Design_and"/>
-      <w:bookmarkEnd w:id="13"/>
+      <w:bookmarkStart w:id="14" w:name="_2.5_Design_and"/>
+      <w:bookmarkEnd w:id="14"/>
       <w:r>
         <w:t>2.5 Design and Implementation Restraints</w:t>
       </w:r>
@@ -3215,8 +3244,8 @@
       <w:pPr>
         <w:pStyle w:val="Heading2"/>
       </w:pPr>
-      <w:bookmarkStart w:id="14" w:name="_2.6_User_Documentation"/>
-      <w:bookmarkEnd w:id="14"/>
+      <w:bookmarkStart w:id="15" w:name="_2.6_User_Documentation"/>
+      <w:bookmarkEnd w:id="15"/>
       <w:r>
         <w:t>2.6 User Documentation</w:t>
       </w:r>
@@ -3238,8 +3267,8 @@
       <w:pPr>
         <w:pStyle w:val="Heading2"/>
       </w:pPr>
-      <w:bookmarkStart w:id="15" w:name="_2.7_Assumptions_and"/>
-      <w:bookmarkEnd w:id="15"/>
+      <w:bookmarkStart w:id="16" w:name="_2.7_Assumptions_and"/>
+      <w:bookmarkEnd w:id="16"/>
       <w:r>
         <w:t>2.7 Assumptions and Dependencies</w:t>
       </w:r>
@@ -3289,8 +3318,8 @@
       <w:pPr>
         <w:pStyle w:val="Heading2"/>
       </w:pPr>
-      <w:bookmarkStart w:id="16" w:name="_2.8_Apportioning_of"/>
-      <w:bookmarkEnd w:id="16"/>
+      <w:bookmarkStart w:id="17" w:name="_2.8_Apportioning_of"/>
+      <w:bookmarkEnd w:id="17"/>
       <w:r>
         <w:lastRenderedPageBreak/>
         <w:t>2.8 Apportioning of Requirements</w:t>
@@ -3341,8 +3370,8 @@
           <w:numId w:val="4"/>
         </w:numPr>
       </w:pPr>
-      <w:bookmarkStart w:id="17" w:name="_External_Interface_Requirements"/>
-      <w:bookmarkEnd w:id="17"/>
+      <w:bookmarkStart w:id="18" w:name="_External_Interface_Requirements"/>
+      <w:bookmarkEnd w:id="18"/>
       <w:r>
         <w:t>External Interface Requirements</w:t>
       </w:r>
@@ -3352,8 +3381,8 @@
       <w:pPr>
         <w:pStyle w:val="Heading2"/>
       </w:pPr>
-      <w:bookmarkStart w:id="18" w:name="_3.1_User_Interfaces"/>
-      <w:bookmarkEnd w:id="18"/>
+      <w:bookmarkStart w:id="19" w:name="_3.1_User_Interfaces"/>
+      <w:bookmarkEnd w:id="19"/>
       <w:r>
         <w:t>3.1 User Interfaces</w:t>
       </w:r>
@@ -3924,8 +3953,8 @@
       <w:pPr>
         <w:pStyle w:val="Heading2"/>
       </w:pPr>
-      <w:bookmarkStart w:id="19" w:name="_3.2_Hardware_Interfaces"/>
-      <w:bookmarkEnd w:id="19"/>
+      <w:bookmarkStart w:id="20" w:name="_3.2_Hardware_Interfaces"/>
+      <w:bookmarkEnd w:id="20"/>
       <w:r>
         <w:lastRenderedPageBreak/>
         <w:t>3.2 Hardware Interfaces</w:t>
@@ -3974,8 +4003,8 @@
       <w:pPr>
         <w:pStyle w:val="Heading2"/>
       </w:pPr>
-      <w:bookmarkStart w:id="20" w:name="_3.3_Software_Interfaces"/>
-      <w:bookmarkEnd w:id="20"/>
+      <w:bookmarkStart w:id="21" w:name="_3.3_Software_Interfaces"/>
+      <w:bookmarkEnd w:id="21"/>
       <w:r>
         <w:t>3.3 Software Interfaces</w:t>
       </w:r>
@@ -4142,8 +4171,8 @@
       <w:pPr>
         <w:pStyle w:val="Heading2"/>
       </w:pPr>
-      <w:bookmarkStart w:id="21" w:name="_3.4_Communication_Interfaces"/>
-      <w:bookmarkEnd w:id="21"/>
+      <w:bookmarkStart w:id="22" w:name="_3.4_Communication_Interfaces"/>
+      <w:bookmarkEnd w:id="22"/>
       <w:r>
         <w:t>3.4 Communication Interfaces</w:t>
       </w:r>
@@ -4851,8 +4880,6 @@
       <w:r>
         <w:t>TODO: COMPLETE SECTION 4, Austin, Montague, Micky</w:t>
       </w:r>
-      <w:bookmarkStart w:id="22" w:name="_GoBack"/>
-      <w:bookmarkEnd w:id="22"/>
     </w:p>
     <w:p>
       <w:r>

</xml_diff>